<commit_message>
change the project text
</commit_message>
<xml_diff>
--- a/project_text.docx
+++ b/project_text.docx
@@ -102,14 +102,12 @@
                               <w:jc w:val="center"/>
                               <w:textDirection w:val="btLr"/>
                             </w:pPr>
-                            <w:proofErr w:type="spellStart"/>
                             <w:r>
                               <w:rPr>
                                 <w:color w:val="000000"/>
                               </w:rPr>
                               <w:t>תמונה</w:t>
                             </w:r>
-                            <w:proofErr w:type="spellEnd"/>
                           </w:p>
                         </w:txbxContent>
                       </wps:txbx>
@@ -134,14 +132,12 @@
                         <w:jc w:val="center"/>
                         <w:textDirection w:val="btLr"/>
                       </w:pPr>
-                      <w:proofErr w:type="spellStart"/>
                       <w:r>
                         <w:rPr>
                           <w:color w:val="000000"/>
                         </w:rPr>
                         <w:t>תמונה</w:t>
                       </w:r>
-                      <w:proofErr w:type="spellEnd"/>
                     </w:p>
                   </w:txbxContent>
                 </v:textbox>
@@ -12295,7 +12291,15 @@
         <w:t>פרק ד' - 'שם המערכת' - העיצוב</w:t>
       </w:r>
     </w:p>
-    <w:p/>
+    <w:p>
+      <w:pPr>
+        <w:rPr>
+          <w:rFonts w:hint="cs"/>
+          <w:rtl/>
+          <w:lang w:val="en-US"/>
+        </w:rPr>
+      </w:pPr>
+    </w:p>
     <w:p>
       <w:pPr>
         <w:numPr>
@@ -12328,10 +12332,6 @@
     </w:p>
     <w:p>
       <w:pPr>
-        <w:numPr>
-          <w:ilvl w:val="0"/>
-          <w:numId w:val="1"/>
-        </w:numPr>
         <w:pBdr>
           <w:top w:val="nil"/>
           <w:left w:val="nil"/>
@@ -12339,22 +12339,18 @@
           <w:right w:val="nil"/>
           <w:between w:val="nil"/>
         </w:pBdr>
-        <w:spacing w:after="0" w:line="240" w:lineRule="auto"/>
-      </w:pPr>
-      <w:r>
-        <w:rPr>
-          <w:color w:val="000000"/>
-          <w:rtl/>
-        </w:rPr>
-        <w:t>תיאור החומרה</w:t>
-      </w:r>
-    </w:p>
-    <w:p>
-      <w:pPr>
-        <w:numPr>
-          <w:ilvl w:val="0"/>
-          <w:numId w:val="1"/>
-        </w:numPr>
+        <w:spacing w:after="0"/>
+        <w:ind w:left="720"/>
+        <w:rPr>
+          <w:color w:val="000000"/>
+          <w:sz w:val="28"/>
+          <w:szCs w:val="28"/>
+          <w:rtl/>
+        </w:rPr>
+      </w:pPr>
+    </w:p>
+    <w:p>
+      <w:pPr>
         <w:pBdr>
           <w:top w:val="nil"/>
           <w:left w:val="nil"/>
@@ -12362,22 +12358,39 @@
           <w:right w:val="nil"/>
           <w:between w:val="nil"/>
         </w:pBdr>
-        <w:spacing w:after="0" w:line="240" w:lineRule="auto"/>
-      </w:pPr>
-      <w:r>
-        <w:rPr>
-          <w:color w:val="000000"/>
-          <w:rtl/>
-        </w:rPr>
-        <w:t>רכיבים שונים והקשרים ביניהם</w:t>
-      </w:r>
-    </w:p>
-    <w:p>
-      <w:pPr>
-        <w:numPr>
-          <w:ilvl w:val="0"/>
-          <w:numId w:val="1"/>
-        </w:numPr>
+        <w:spacing w:after="0"/>
+        <w:ind w:left="720"/>
+        <w:rPr>
+          <w:color w:val="000000"/>
+          <w:lang w:val="en-US"/>
+        </w:rPr>
+      </w:pPr>
+      <w:r>
+        <w:rPr>
+          <w:rFonts w:hint="cs"/>
+          <w:color w:val="000000"/>
+          <w:rtl/>
+        </w:rPr>
+        <w:t>המערכת תהיה שרת שיהיה מחשב</w:t>
+      </w:r>
+      <w:r>
+        <w:rPr>
+          <w:rFonts w:hint="cs"/>
+          <w:color w:val="000000"/>
+          <w:rtl/>
+        </w:rPr>
+        <w:t xml:space="preserve"> בעל מערכת הפעלה של </w:t>
+      </w:r>
+      <w:r>
+        <w:rPr>
+          <w:rFonts w:hint="cs"/>
+          <w:color w:val="000000"/>
+        </w:rPr>
+        <w:t>WINDOWS</w:t>
+      </w:r>
+    </w:p>
+    <w:p>
+      <w:pPr>
         <w:pBdr>
           <w:top w:val="nil"/>
           <w:left w:val="nil"/>
@@ -12385,22 +12398,112 @@
           <w:right w:val="nil"/>
           <w:between w:val="nil"/>
         </w:pBdr>
-        <w:spacing w:after="0" w:line="240" w:lineRule="auto"/>
-      </w:pPr>
-      <w:r>
-        <w:rPr>
-          <w:color w:val="000000"/>
-          <w:rtl/>
-        </w:rPr>
-        <w:t>לצרף שרטוט – חובה!</w:t>
-      </w:r>
-    </w:p>
-    <w:p>
-      <w:pPr>
-        <w:numPr>
-          <w:ilvl w:val="0"/>
-          <w:numId w:val="2"/>
-        </w:numPr>
+        <w:spacing w:after="0"/>
+        <w:ind w:left="720"/>
+        <w:rPr>
+          <w:color w:val="000000"/>
+          <w:rtl/>
+          <w:lang w:val="en-US"/>
+        </w:rPr>
+      </w:pPr>
+      <w:r>
+        <w:rPr>
+          <w:rFonts w:hint="cs"/>
+          <w:color w:val="000000"/>
+          <w:rtl/>
+          <w:lang w:val="en-US"/>
+        </w:rPr>
+        <w:t xml:space="preserve">השרת מתקשר עם עמדת ההתקנה שגם הוא צריך להיות בעל מערכת הפעלה של </w:t>
+      </w:r>
+      <w:r>
+        <w:rPr>
+          <w:rFonts w:hint="cs"/>
+          <w:color w:val="000000"/>
+          <w:lang w:val="en-US"/>
+        </w:rPr>
+        <w:t>WINDOWS</w:t>
+      </w:r>
+      <w:r>
+        <w:rPr>
+          <w:rFonts w:hint="cs"/>
+          <w:color w:val="000000"/>
+          <w:rtl/>
+          <w:lang w:val="en-US"/>
+        </w:rPr>
+        <w:t xml:space="preserve"> שם הלקוח מגיע ויכול להתקין את עצמו בפעם הראשונה אך הלקוח צריך להיות גם הוא בתקשורת עם השרת וגם הוא חייב להיות מחשב בעל מערכת הפעלה של </w:t>
+      </w:r>
+      <w:r>
+        <w:rPr>
+          <w:rFonts w:hint="cs"/>
+          <w:color w:val="000000"/>
+          <w:lang w:val="en-US"/>
+        </w:rPr>
+        <w:t>WINDOWS</w:t>
+      </w:r>
+      <w:r>
+        <w:rPr>
+          <w:rFonts w:hint="cs"/>
+          <w:color w:val="000000"/>
+          <w:rtl/>
+          <w:lang w:val="en-US"/>
+        </w:rPr>
+        <w:t xml:space="preserve"> </w:t>
+      </w:r>
+      <w:proofErr w:type="spellStart"/>
+      <w:r>
+        <w:rPr>
+          <w:rFonts w:hint="cs"/>
+          <w:color w:val="000000"/>
+          <w:rtl/>
+          <w:lang w:val="en-US"/>
+        </w:rPr>
+        <w:t>וה</w:t>
+      </w:r>
+      <w:proofErr w:type="spellEnd"/>
+      <w:r>
+        <w:rPr>
+          <w:rFonts w:hint="cs"/>
+          <w:color w:val="000000"/>
+          <w:lang w:val="en-US"/>
+        </w:rPr>
+        <w:t>USB</w:t>
+      </w:r>
+      <w:r>
+        <w:rPr>
+          <w:rFonts w:hint="cs"/>
+          <w:color w:val="000000"/>
+          <w:rtl/>
+          <w:lang w:val="en-US"/>
+        </w:rPr>
+        <w:t xml:space="preserve"> בוא הוא משתמש חייב להיות </w:t>
+      </w:r>
+      <w:r>
+        <w:rPr>
+          <w:rFonts w:hint="cs"/>
+          <w:color w:val="000000"/>
+          <w:lang w:val="en-US"/>
+        </w:rPr>
+        <w:t>FAT</w:t>
+      </w:r>
+      <w:r>
+        <w:rPr>
+          <w:color w:val="000000"/>
+          <w:lang w:val="en-US"/>
+        </w:rPr>
+        <w:t>32</w:t>
+      </w:r>
+      <w:r>
+        <w:rPr>
+          <w:rFonts w:hint="cs"/>
+          <w:color w:val="000000"/>
+          <w:rtl/>
+          <w:lang w:val="en-US"/>
+        </w:rPr>
+        <w:t xml:space="preserve"> </w:t>
+      </w:r>
+    </w:p>
+    <w:p>
+      <w:pPr>
         <w:pBdr>
           <w:top w:val="nil"/>
           <w:left w:val="nil"/>
@@ -12409,28 +12512,16 @@
           <w:between w:val="nil"/>
         </w:pBdr>
         <w:spacing w:after="0"/>
-        <w:rPr>
-          <w:color w:val="000000"/>
-          <w:sz w:val="28"/>
-          <w:szCs w:val="28"/>
-        </w:rPr>
-      </w:pPr>
-      <w:r>
-        <w:rPr>
-          <w:color w:val="000000"/>
-          <w:sz w:val="28"/>
-          <w:szCs w:val="28"/>
-          <w:rtl/>
-        </w:rPr>
-        <w:t>תיאור הטכנולוגיה הרלוונטית</w:t>
-      </w:r>
-    </w:p>
-    <w:p>
-      <w:pPr>
-        <w:numPr>
-          <w:ilvl w:val="0"/>
-          <w:numId w:val="1"/>
-        </w:numPr>
+        <w:ind w:left="720"/>
+        <w:rPr>
+          <w:color w:val="000000"/>
+          <w:rtl/>
+          <w:lang w:val="en-US"/>
+        </w:rPr>
+      </w:pPr>
+    </w:p>
+    <w:p>
+      <w:pPr>
         <w:pBdr>
           <w:top w:val="nil"/>
           <w:left w:val="nil"/>
@@ -12438,38 +12529,26 @@
           <w:right w:val="nil"/>
           <w:between w:val="nil"/>
         </w:pBdr>
-        <w:spacing w:after="0" w:line="240" w:lineRule="auto"/>
-      </w:pPr>
-      <w:r>
-        <w:rPr>
-          <w:color w:val="000000"/>
-          <w:rtl/>
-        </w:rPr>
-        <w:t xml:space="preserve">פירוט ההחלטות שנלקחו בחשבון בעת בחירת הטכנולוגיה (שפת תכנות, מ"ה, תקשורת, תחומי </w:t>
-      </w:r>
-      <w:proofErr w:type="spellStart"/>
-      <w:r>
-        <w:rPr>
-          <w:color w:val="000000"/>
-          <w:rtl/>
-        </w:rPr>
-        <w:t>עיניין</w:t>
-      </w:r>
-      <w:proofErr w:type="spellEnd"/>
-      <w:r>
-        <w:rPr>
-          <w:color w:val="000000"/>
-          <w:rtl/>
-        </w:rPr>
-        <w:t>, ועוד...)</w:t>
-      </w:r>
-    </w:p>
-    <w:p>
-      <w:pPr>
-        <w:numPr>
-          <w:ilvl w:val="0"/>
-          <w:numId w:val="2"/>
-        </w:numPr>
+        <w:spacing w:after="0"/>
+        <w:ind w:left="720"/>
+        <w:rPr>
+          <w:color w:val="000000"/>
+          <w:rtl/>
+          <w:lang w:val="en-US"/>
+        </w:rPr>
+      </w:pPr>
+      <w:r>
+        <w:rPr>
+          <w:rFonts w:hint="cs"/>
+          <w:color w:val="000000"/>
+          <w:rtl/>
+          <w:lang w:val="en-US"/>
+        </w:rPr>
+        <w:t>השרת מחשב מתקשר עם עמדת ההתקנה שהיא גם כן מחשב</w:t>
+      </w:r>
+    </w:p>
+    <w:p>
+      <w:pPr>
         <w:pBdr>
           <w:top w:val="nil"/>
           <w:left w:val="nil"/>
@@ -12478,23 +12557,16 @@
           <w:between w:val="nil"/>
         </w:pBdr>
         <w:spacing w:after="0"/>
-      </w:pPr>
-      <w:r>
-        <w:rPr>
-          <w:color w:val="000000"/>
-          <w:sz w:val="28"/>
-          <w:szCs w:val="28"/>
-          <w:rtl/>
-        </w:rPr>
-        <w:t xml:space="preserve">תיאור מודולים בהם נעשה שימוש </w:t>
-      </w:r>
-    </w:p>
-    <w:p>
-      <w:pPr>
-        <w:numPr>
-          <w:ilvl w:val="0"/>
-          <w:numId w:val="1"/>
-        </w:numPr>
+        <w:ind w:left="720"/>
+        <w:rPr>
+          <w:color w:val="000000"/>
+          <w:rtl/>
+          <w:lang w:val="en-US"/>
+        </w:rPr>
+      </w:pPr>
+    </w:p>
+    <w:p>
+      <w:pPr>
         <w:pBdr>
           <w:top w:val="nil"/>
           <w:left w:val="nil"/>
@@ -12502,46 +12574,96 @@
           <w:right w:val="nil"/>
           <w:between w:val="nil"/>
         </w:pBdr>
-        <w:spacing w:after="0" w:line="240" w:lineRule="auto"/>
-        <w:rPr>
-          <w:b/>
-          <w:bCs/>
-          <w:color w:val="000000"/>
-        </w:rPr>
-      </w:pPr>
-      <w:r>
-        <w:rPr>
-          <w:b/>
-          <w:bCs/>
-          <w:color w:val="000000"/>
-          <w:rtl/>
-        </w:rPr>
-        <w:t xml:space="preserve">שרטוט המראה את הזרימה בין המודולים המרכזיים (להקפיד בשרטוט על מקרא אחיד תוך ביצוע אבחנה בין מה נמצא בלקוח ומה בשרת, שימוש ב </w:t>
-      </w:r>
-      <w:r>
-        <w:rPr>
-          <w:b/>
-          <w:bCs/>
-          <w:color w:val="000000"/>
-        </w:rPr>
-        <w:t>draw.io</w:t>
-      </w:r>
-      <w:r>
-        <w:rPr>
-          <w:b/>
-          <w:bCs/>
-          <w:color w:val="000000"/>
-          <w:rtl/>
-        </w:rPr>
-        <w:t>) – החלק בו אתם קובעים את תצורת המערכת – חשוב לשבת איתי ולאשר את התצורה לפי שצוללים פנימה</w:t>
-      </w:r>
-    </w:p>
-    <w:p>
-      <w:pPr>
-        <w:numPr>
-          <w:ilvl w:val="0"/>
-          <w:numId w:val="1"/>
-        </w:numPr>
+        <w:spacing w:after="0"/>
+        <w:ind w:left="720"/>
+        <w:rPr>
+          <w:rFonts w:hint="cs"/>
+          <w:color w:val="000000"/>
+          <w:rtl/>
+          <w:lang w:val="en-US"/>
+        </w:rPr>
+      </w:pPr>
+      <w:r>
+        <w:rPr>
+          <w:rFonts w:hint="cs"/>
+          <w:color w:val="000000"/>
+          <w:rtl/>
+          <w:lang w:val="en-US"/>
+        </w:rPr>
+        <w:t xml:space="preserve">השרת מתקשר עם לקוח שהוא מחשב עם </w:t>
+      </w:r>
+      <w:r>
+        <w:rPr>
+          <w:rFonts w:hint="cs"/>
+          <w:color w:val="000000"/>
+          <w:lang w:val="en-US"/>
+        </w:rPr>
+        <w:t>USB</w:t>
+      </w:r>
+      <w:bookmarkStart w:id="26" w:name="_GoBack"/>
+      <w:bookmarkEnd w:id="26"/>
+    </w:p>
+    <w:p>
+      <w:pPr>
+        <w:pStyle w:val="NormalWeb"/>
+        <w:ind w:left="360"/>
+      </w:pPr>
+      <w:r>
+        <w:rPr>
+          <w:noProof/>
+        </w:rPr>
+        <w:drawing>
+          <wp:inline distT="0" distB="0" distL="0" distR="0" wp14:anchorId="09C105D9" wp14:editId="3762B4DB">
+            <wp:extent cx="5029200" cy="2993390"/>
+            <wp:effectExtent l="0" t="0" r="0" b="0"/>
+            <wp:docPr id="2" name="תמונה 2" descr="C:\Users\talmid\Downloads\מערכת שלמה_.jpg"/>
+            <wp:cNvGraphicFramePr>
+              <a:graphicFrameLocks xmlns:a="http://schemas.openxmlformats.org/drawingml/2006/main" noChangeAspect="1"/>
+            </wp:cNvGraphicFramePr>
+            <a:graphic xmlns:a="http://schemas.openxmlformats.org/drawingml/2006/main">
+              <a:graphicData uri="http://schemas.openxmlformats.org/drawingml/2006/picture">
+                <pic:pic xmlns:pic="http://schemas.openxmlformats.org/drawingml/2006/picture">
+                  <pic:nvPicPr>
+                    <pic:cNvPr id="0" name="Picture 6" descr="C:\Users\talmid\Downloads\מערכת שלמה_.jpg"/>
+                    <pic:cNvPicPr>
+                      <a:picLocks noChangeAspect="1" noChangeArrowheads="1"/>
+                    </pic:cNvPicPr>
+                  </pic:nvPicPr>
+                  <pic:blipFill>
+                    <a:blip r:embed="rId8">
+                      <a:extLst>
+                        <a:ext uri="{28A0092B-C50C-407E-A947-70E740481C1C}">
+                          <a14:useLocalDpi xmlns:a14="http://schemas.microsoft.com/office/drawing/2010/main" val="0"/>
+                        </a:ext>
+                      </a:extLst>
+                    </a:blip>
+                    <a:srcRect/>
+                    <a:stretch>
+                      <a:fillRect/>
+                    </a:stretch>
+                  </pic:blipFill>
+                  <pic:spPr bwMode="auto">
+                    <a:xfrm>
+                      <a:off x="0" y="0"/>
+                      <a:ext cx="5054424" cy="3008403"/>
+                    </a:xfrm>
+                    <a:prstGeom prst="rect">
+                      <a:avLst/>
+                    </a:prstGeom>
+                    <a:noFill/>
+                    <a:ln>
+                      <a:noFill/>
+                    </a:ln>
+                  </pic:spPr>
+                </pic:pic>
+              </a:graphicData>
+            </a:graphic>
+          </wp:inline>
+        </w:drawing>
+      </w:r>
+    </w:p>
+    <w:p>
+      <w:pPr>
         <w:pBdr>
           <w:top w:val="nil"/>
           <w:left w:val="nil"/>
@@ -12549,36 +12671,18 @@
           <w:right w:val="nil"/>
           <w:between w:val="nil"/>
         </w:pBdr>
-        <w:spacing w:after="0" w:line="240" w:lineRule="auto"/>
-      </w:pPr>
-      <w:r>
-        <w:rPr>
-          <w:color w:val="000000"/>
-          <w:rtl/>
-        </w:rPr>
-        <w:t xml:space="preserve">סקירת </w:t>
-      </w:r>
-      <w:r>
-        <w:rPr>
-          <w:color w:val="000000"/>
-          <w:u w:val="single"/>
-          <w:rtl/>
-        </w:rPr>
-        <w:t>כל</w:t>
-      </w:r>
-      <w:r>
-        <w:rPr>
-          <w:color w:val="000000"/>
-          <w:rtl/>
-        </w:rPr>
-        <w:t xml:space="preserve"> המודולים המרכיבים את המערכת וקשרי הגומלין ביניהם:</w:t>
-      </w:r>
+        <w:spacing w:after="0"/>
+        <w:rPr>
+          <w:color w:val="000000"/>
+          <w:lang w:val="en-US"/>
+        </w:rPr>
+      </w:pPr>
     </w:p>
     <w:p>
       <w:pPr>
         <w:numPr>
-          <w:ilvl w:val="1"/>
-          <w:numId w:val="1"/>
+          <w:ilvl w:val="0"/>
+          <w:numId w:val="2"/>
         </w:numPr>
         <w:pBdr>
           <w:top w:val="nil"/>
@@ -12588,19 +12692,26 @@
           <w:between w:val="nil"/>
         </w:pBdr>
         <w:spacing w:after="0"/>
-      </w:pPr>
-      <w:r>
-        <w:rPr>
-          <w:color w:val="000000"/>
-          <w:rtl/>
-        </w:rPr>
-        <w:t>מודולים שאתם מייבאים – מספיקה שורה אחת המסבירה למה מיועד המודול.</w:t>
+        <w:rPr>
+          <w:color w:val="000000"/>
+          <w:sz w:val="28"/>
+          <w:szCs w:val="28"/>
+        </w:rPr>
+      </w:pPr>
+      <w:r>
+        <w:rPr>
+          <w:color w:val="000000"/>
+          <w:sz w:val="28"/>
+          <w:szCs w:val="28"/>
+          <w:rtl/>
+        </w:rPr>
+        <w:t>תיאור הטכנולוגיה הרלוונטית</w:t>
       </w:r>
     </w:p>
     <w:p>
       <w:pPr>
         <w:numPr>
-          <w:ilvl w:val="1"/>
+          <w:ilvl w:val="0"/>
           <w:numId w:val="1"/>
         </w:numPr>
         <w:pBdr>
@@ -12610,31 +12721,34 @@
           <w:right w:val="nil"/>
           <w:between w:val="nil"/>
         </w:pBdr>
-        <w:spacing w:after="0"/>
-      </w:pPr>
-      <w:r>
-        <w:rPr>
-          <w:color w:val="000000"/>
-          <w:rtl/>
-        </w:rPr>
-        <w:t>מודולים</w:t>
-      </w:r>
-      <w:bookmarkStart w:id="26" w:name="_GoBack"/>
-      <w:bookmarkEnd w:id="26"/>
-      <w:r>
-        <w:rPr>
-          <w:color w:val="000000"/>
-          <w:rtl/>
-        </w:rPr>
-        <w:t xml:space="preserve"> שלכם - יש לפרט ברמת אובייקטים (שם האובייקט והתכונות שבו) וכן כלל הפעולות שבמודל (כותרות וטענת כניסה ויציאה לכל פעולה – באנגלית כפי שיקראו בתוכנה) </w:t>
-      </w:r>
-    </w:p>
-    <w:p>
-      <w:pPr>
-        <w:numPr>
-          <w:ilvl w:val="0"/>
-          <w:numId w:val="2"/>
-        </w:numPr>
+        <w:spacing w:after="0" w:line="240" w:lineRule="auto"/>
+      </w:pPr>
+      <w:r>
+        <w:rPr>
+          <w:color w:val="000000"/>
+          <w:rtl/>
+        </w:rPr>
+        <w:t xml:space="preserve">פירוט ההחלטות שנלקחו בחשבון בעת בחירת הטכנולוגיה (שפת תכנות, מ"ה, תקשורת, תחומי </w:t>
+      </w:r>
+      <w:proofErr w:type="spellStart"/>
+      <w:r>
+        <w:rPr>
+          <w:color w:val="000000"/>
+          <w:rtl/>
+        </w:rPr>
+        <w:t>עיניין</w:t>
+      </w:r>
+      <w:proofErr w:type="spellEnd"/>
+      <w:r>
+        <w:rPr>
+          <w:color w:val="000000"/>
+          <w:rtl/>
+        </w:rPr>
+        <w:t>, ועוד...)</w:t>
+      </w:r>
+    </w:p>
+    <w:p>
+      <w:pPr>
         <w:pBdr>
           <w:top w:val="nil"/>
           <w:left w:val="nil"/>
@@ -12642,29 +12756,15 @@
           <w:right w:val="nil"/>
           <w:between w:val="nil"/>
         </w:pBdr>
-        <w:spacing w:after="0"/>
-        <w:rPr>
-          <w:color w:val="000000"/>
-          <w:sz w:val="28"/>
-          <w:szCs w:val="28"/>
-        </w:rPr>
-      </w:pPr>
-      <w:r>
-        <w:rPr>
-          <w:color w:val="000000"/>
-          <w:sz w:val="28"/>
-          <w:szCs w:val="28"/>
-          <w:rtl/>
-        </w:rPr>
-        <w:t>תיאור סביבת הפיתוח</w:t>
-      </w:r>
-    </w:p>
-    <w:p>
-      <w:pPr>
-        <w:numPr>
-          <w:ilvl w:val="0"/>
-          <w:numId w:val="1"/>
-        </w:numPr>
+        <w:spacing w:after="0" w:line="240" w:lineRule="auto"/>
+        <w:ind w:left="1080"/>
+        <w:rPr>
+          <w:rtl/>
+        </w:rPr>
+      </w:pPr>
+    </w:p>
+    <w:p>
+      <w:pPr>
         <w:pBdr>
           <w:top w:val="nil"/>
           <w:left w:val="nil"/>
@@ -12673,21 +12773,78 @@
           <w:between w:val="nil"/>
         </w:pBdr>
         <w:spacing w:after="0" w:line="240" w:lineRule="auto"/>
-      </w:pPr>
-      <w:r>
-        <w:rPr>
-          <w:color w:val="000000"/>
-          <w:rtl/>
-        </w:rPr>
-        <w:t>שפת התכנות שנבחרה לכתיבת הפרויקט</w:t>
-      </w:r>
-    </w:p>
-    <w:p>
-      <w:pPr>
-        <w:numPr>
-          <w:ilvl w:val="0"/>
-          <w:numId w:val="1"/>
-        </w:numPr>
+        <w:ind w:left="1080"/>
+        <w:rPr>
+          <w:highlight w:val="yellow"/>
+          <w:rtl/>
+          <w:lang w:val="en-US"/>
+        </w:rPr>
+      </w:pPr>
+      <w:r>
+        <w:rPr>
+          <w:rFonts w:hint="cs"/>
+          <w:highlight w:val="yellow"/>
+          <w:rtl/>
+        </w:rPr>
+        <w:t xml:space="preserve">שפת התכנות שאני אשתמש בה היא </w:t>
+      </w:r>
+      <w:proofErr w:type="spellStart"/>
+      <w:r>
+        <w:rPr>
+          <w:rFonts w:hint="cs"/>
+          <w:highlight w:val="yellow"/>
+          <w:rtl/>
+        </w:rPr>
+        <w:t>פייטון</w:t>
+      </w:r>
+      <w:proofErr w:type="spellEnd"/>
+      <w:r>
+        <w:rPr>
+          <w:rFonts w:hint="cs"/>
+          <w:highlight w:val="yellow"/>
+          <w:rtl/>
+        </w:rPr>
+        <w:t xml:space="preserve"> ו</w:t>
+      </w:r>
+      <w:r>
+        <w:rPr>
+          <w:rFonts w:hint="cs"/>
+          <w:highlight w:val="yellow"/>
+        </w:rPr>
+        <w:t>SQL</w:t>
+      </w:r>
+      <w:r>
+        <w:rPr>
+          <w:rFonts w:hint="cs"/>
+          <w:highlight w:val="yellow"/>
+          <w:rtl/>
+          <w:lang w:val="en-US"/>
+        </w:rPr>
+        <w:t xml:space="preserve"> מכיוון שבהם אני הכי מתורגל ואני צריך בסיס נתונים בשביל </w:t>
+      </w:r>
+      <w:proofErr w:type="spellStart"/>
+      <w:r>
+        <w:rPr>
+          <w:rFonts w:hint="cs"/>
+          <w:highlight w:val="yellow"/>
+          <w:rtl/>
+          <w:lang w:val="en-US"/>
+        </w:rPr>
+        <w:t>הפרוייקט</w:t>
+      </w:r>
+      <w:proofErr w:type="spellEnd"/>
+      <w:r>
+        <w:rPr>
+          <w:rFonts w:hint="cs"/>
+          <w:highlight w:val="yellow"/>
+          <w:rtl/>
+          <w:lang w:val="en-US"/>
+        </w:rPr>
+        <w:t>.</w:t>
+      </w:r>
+    </w:p>
+    <w:p>
+      <w:pPr>
         <w:pBdr>
           <w:top w:val="nil"/>
           <w:left w:val="nil"/>
@@ -12696,21 +12853,32 @@
           <w:between w:val="nil"/>
         </w:pBdr>
         <w:spacing w:after="0" w:line="240" w:lineRule="auto"/>
-      </w:pPr>
-      <w:r>
-        <w:rPr>
-          <w:color w:val="000000"/>
-          <w:rtl/>
-        </w:rPr>
-        <w:t>פירוט כלי הפיתוח הנדרשים לפיתוח</w:t>
-      </w:r>
-    </w:p>
-    <w:p>
-      <w:pPr>
-        <w:numPr>
-          <w:ilvl w:val="0"/>
-          <w:numId w:val="1"/>
-        </w:numPr>
+        <w:ind w:left="1080"/>
+        <w:rPr>
+          <w:rtl/>
+          <w:lang w:val="en-US"/>
+        </w:rPr>
+      </w:pPr>
+      <w:r>
+        <w:rPr>
+          <w:rFonts w:hint="cs"/>
+          <w:highlight w:val="yellow"/>
+          <w:rtl/>
+          <w:lang w:val="en-US"/>
+        </w:rPr>
+        <w:t>התקשורת שתהיה לי תהיה תקשורת</w:t>
+      </w:r>
+      <w:r>
+        <w:rPr>
+          <w:rFonts w:hint="cs"/>
+          <w:rtl/>
+          <w:lang w:val="en-US"/>
+        </w:rPr>
+        <w:t xml:space="preserve"> </w:t>
+      </w:r>
+    </w:p>
+    <w:p>
+      <w:pPr>
         <w:pBdr>
           <w:top w:val="nil"/>
           <w:left w:val="nil"/>
@@ -12719,14 +12887,11 @@
           <w:between w:val="nil"/>
         </w:pBdr>
         <w:spacing w:after="0" w:line="240" w:lineRule="auto"/>
-      </w:pPr>
-      <w:r>
-        <w:rPr>
-          <w:color w:val="000000"/>
-          <w:rtl/>
-        </w:rPr>
-        <w:t>פירוט הסביבה והכלים הנדרשים לבדיקות</w:t>
-      </w:r>
+        <w:ind w:left="1080"/>
+        <w:rPr>
+          <w:rFonts w:hint="cs"/>
+        </w:rPr>
+      </w:pPr>
     </w:p>
     <w:p>
       <w:pPr>
@@ -12742,11 +12907,6 @@
           <w:between w:val="nil"/>
         </w:pBdr>
         <w:spacing w:after="0"/>
-        <w:rPr>
-          <w:color w:val="000000"/>
-          <w:sz w:val="24"/>
-          <w:szCs w:val="24"/>
-        </w:rPr>
       </w:pPr>
       <w:r>
         <w:rPr>
@@ -12755,16 +12915,7 @@
           <w:szCs w:val="28"/>
           <w:rtl/>
         </w:rPr>
-        <w:t xml:space="preserve">תיאור האלגוריתמים המרכזיים בפרויקט: </w:t>
-      </w:r>
-      <w:r>
-        <w:rPr>
-          <w:color w:val="000000"/>
-          <w:sz w:val="24"/>
-          <w:szCs w:val="24"/>
-          <w:rtl/>
-        </w:rPr>
-        <w:t>(לבחור 4 בעיות עיקריות בפרויקט ולנתח לפי האמור בסעיף זה)</w:t>
+        <w:t xml:space="preserve">תיאור מודולים בהם נעשה שימוש </w:t>
       </w:r>
     </w:p>
     <w:p>
@@ -12781,13 +12932,37 @@
           <w:between w:val="nil"/>
         </w:pBdr>
         <w:spacing w:after="0" w:line="240" w:lineRule="auto"/>
-      </w:pPr>
-      <w:r>
-        <w:rPr>
-          <w:color w:val="000000"/>
-          <w:rtl/>
-        </w:rPr>
-        <w:t>ניסוח וניתוח של הבעיה האלגוריתמית</w:t>
+        <w:rPr>
+          <w:b/>
+          <w:bCs/>
+          <w:color w:val="000000"/>
+        </w:rPr>
+      </w:pPr>
+      <w:r>
+        <w:rPr>
+          <w:b/>
+          <w:bCs/>
+          <w:color w:val="000000"/>
+          <w:rtl/>
+        </w:rPr>
+        <w:t xml:space="preserve">שרטוט המראה את הזרימה בין המודולים המרכזיים (להקפיד בשרטוט על מקרא אחיד תוך ביצוע אבחנה בין מה נמצא בלקוח ומה בשרת, שימוש ב </w:t>
+      </w:r>
+      <w:r>
+        <w:rPr>
+          <w:b/>
+          <w:bCs/>
+          <w:color w:val="000000"/>
+        </w:rPr>
+        <w:t>draw.io</w:t>
+      </w:r>
+      <w:r>
+        <w:rPr>
+          <w:b/>
+          <w:bCs/>
+          <w:color w:val="000000"/>
+          <w:rtl/>
+        </w:rPr>
+        <w:t>) – החלק בו אתם קובעים את תצורת המערכת – חשוב לשבת איתי ולאשר את התצורה לפי שצוללים פנימה</w:t>
       </w:r>
     </w:p>
     <w:p>
@@ -12810,13 +12985,29 @@
           <w:color w:val="000000"/>
           <w:rtl/>
         </w:rPr>
-        <w:t>תיאור אלגוריתמים קיימים לפתרון הבעיה</w:t>
+        <w:lastRenderedPageBreak/>
+        <w:t xml:space="preserve">סקירת </w:t>
+      </w:r>
+      <w:r>
+        <w:rPr>
+          <w:color w:val="000000"/>
+          <w:u w:val="single"/>
+          <w:rtl/>
+        </w:rPr>
+        <w:t>כל</w:t>
+      </w:r>
+      <w:r>
+        <w:rPr>
+          <w:color w:val="000000"/>
+          <w:rtl/>
+        </w:rPr>
+        <w:t xml:space="preserve"> המודולים המרכיבים את המערכת וקשרי הגומלין ביניהם:</w:t>
       </w:r>
     </w:p>
     <w:p>
       <w:pPr>
         <w:numPr>
-          <w:ilvl w:val="0"/>
+          <w:ilvl w:val="1"/>
           <w:numId w:val="1"/>
         </w:numPr>
         <w:pBdr>
@@ -12826,20 +13017,20 @@
           <w:right w:val="nil"/>
           <w:between w:val="nil"/>
         </w:pBdr>
-        <w:spacing w:after="0" w:line="240" w:lineRule="auto"/>
-      </w:pPr>
-      <w:r>
-        <w:rPr>
-          <w:color w:val="000000"/>
-          <w:rtl/>
-        </w:rPr>
-        <w:t>הפנייה למקורות רלוונטיים</w:t>
+        <w:spacing w:after="0"/>
+      </w:pPr>
+      <w:r>
+        <w:rPr>
+          <w:color w:val="000000"/>
+          <w:rtl/>
+        </w:rPr>
+        <w:t>מודולים שאתם מייבאים – מספיקה שורה אחת המסבירה למה מיועד המודול.</w:t>
       </w:r>
     </w:p>
     <w:p>
       <w:pPr>
         <w:numPr>
-          <w:ilvl w:val="0"/>
+          <w:ilvl w:val="1"/>
           <w:numId w:val="1"/>
         </w:numPr>
         <w:pBdr>
@@ -12849,14 +13040,14 @@
           <w:right w:val="nil"/>
           <w:between w:val="nil"/>
         </w:pBdr>
-        <w:spacing w:after="0" w:line="240" w:lineRule="auto"/>
-      </w:pPr>
-      <w:r>
-        <w:rPr>
-          <w:color w:val="000000"/>
-          <w:rtl/>
-        </w:rPr>
-        <w:t>סקירת הפתרון הנבחר (תוך נימוק הבחירה בו ושלילת הפתרונות האלטרנטיביים, או פיתוח מקורי)</w:t>
+        <w:spacing w:after="0"/>
+      </w:pPr>
+      <w:r>
+        <w:rPr>
+          <w:color w:val="000000"/>
+          <w:rtl/>
+        </w:rPr>
+        <w:t xml:space="preserve">מודולים שלכם - יש לפרט ברמת אובייקטים (שם האובייקט והתכונות שבו) וכן כלל הפעולות שבמודל (כותרות וטענת כניסה ויציאה לכל פעולה – באנגלית כפי שיקראו בתוכנה) </w:t>
       </w:r>
     </w:p>
     <w:p>
@@ -12886,7 +13077,7 @@
           <w:szCs w:val="28"/>
           <w:rtl/>
         </w:rPr>
-        <w:t>תיאור מסכי הפרויקט:</w:t>
+        <w:t>תיאור סביבת הפיתוח</w:t>
       </w:r>
     </w:p>
     <w:p>
@@ -12909,13 +13100,13 @@
           <w:color w:val="000000"/>
           <w:rtl/>
         </w:rPr>
-        <w:t>לכל מסך מיועד בפרויקט  (שרטוט ידני, בהמשך יצורפו מסכי המערכת):</w:t>
+        <w:t>שפת התכנות שנבחרה לכתיבת הפרויקט</w:t>
       </w:r>
     </w:p>
     <w:p>
       <w:pPr>
         <w:numPr>
-          <w:ilvl w:val="1"/>
+          <w:ilvl w:val="0"/>
           <w:numId w:val="1"/>
         </w:numPr>
         <w:pBdr>
@@ -12925,20 +13116,20 @@
           <w:right w:val="nil"/>
           <w:between w:val="nil"/>
         </w:pBdr>
-        <w:spacing w:after="0"/>
-      </w:pPr>
-      <w:r>
-        <w:rPr>
-          <w:color w:val="000000"/>
-          <w:rtl/>
-        </w:rPr>
-        <w:t>מה מטרת המסך</w:t>
+        <w:spacing w:after="0" w:line="240" w:lineRule="auto"/>
+      </w:pPr>
+      <w:r>
+        <w:rPr>
+          <w:color w:val="000000"/>
+          <w:rtl/>
+        </w:rPr>
+        <w:t>פירוט כלי הפיתוח הנדרשים לפיתוח</w:t>
       </w:r>
     </w:p>
     <w:p>
       <w:pPr>
         <w:numPr>
-          <w:ilvl w:val="1"/>
+          <w:ilvl w:val="0"/>
           <w:numId w:val="1"/>
         </w:numPr>
         <w:pBdr>
@@ -12948,21 +13139,21 @@
           <w:right w:val="nil"/>
           <w:between w:val="nil"/>
         </w:pBdr>
-        <w:spacing w:after="0"/>
-      </w:pPr>
-      <w:r>
-        <w:rPr>
-          <w:color w:val="000000"/>
-          <w:rtl/>
-        </w:rPr>
-        <w:t>שרטוט של המסך (מה כולל)</w:t>
+        <w:spacing w:after="0" w:line="240" w:lineRule="auto"/>
+      </w:pPr>
+      <w:r>
+        <w:rPr>
+          <w:color w:val="000000"/>
+          <w:rtl/>
+        </w:rPr>
+        <w:t>פירוט הסביבה והכלים הנדרשים לבדיקות</w:t>
       </w:r>
     </w:p>
     <w:p>
       <w:pPr>
         <w:numPr>
-          <w:ilvl w:val="1"/>
-          <w:numId w:val="1"/>
+          <w:ilvl w:val="0"/>
+          <w:numId w:val="2"/>
         </w:numPr>
         <w:pBdr>
           <w:top w:val="nil"/>
@@ -12972,20 +13163,36 @@
           <w:between w:val="nil"/>
         </w:pBdr>
         <w:spacing w:after="0"/>
-      </w:pPr>
-      <w:r>
-        <w:rPr>
-          <w:color w:val="000000"/>
-          <w:rtl/>
-        </w:rPr>
-        <w:t>ולהיכן הוא מוביל (ברמת מסכים)</w:t>
+        <w:rPr>
+          <w:color w:val="000000"/>
+          <w:sz w:val="24"/>
+          <w:szCs w:val="24"/>
+        </w:rPr>
+      </w:pPr>
+      <w:r>
+        <w:rPr>
+          <w:color w:val="000000"/>
+          <w:sz w:val="28"/>
+          <w:szCs w:val="28"/>
+          <w:rtl/>
+        </w:rPr>
+        <w:t xml:space="preserve">תיאור האלגוריתמים המרכזיים בפרויקט: </w:t>
+      </w:r>
+      <w:r>
+        <w:rPr>
+          <w:color w:val="000000"/>
+          <w:sz w:val="24"/>
+          <w:szCs w:val="24"/>
+          <w:rtl/>
+        </w:rPr>
+        <w:t>(לבחור 4 בעיות עיקריות בפרויקט ולנתח לפי האמור בסעיף זה)</w:t>
       </w:r>
     </w:p>
     <w:p>
       <w:pPr>
         <w:numPr>
           <w:ilvl w:val="0"/>
-          <w:numId w:val="2"/>
+          <w:numId w:val="1"/>
         </w:numPr>
         <w:pBdr>
           <w:top w:val="nil"/>
@@ -12994,28 +13201,21 @@
           <w:right w:val="nil"/>
           <w:between w:val="nil"/>
         </w:pBdr>
-        <w:spacing w:after="0"/>
-        <w:rPr>
-          <w:color w:val="000000"/>
-          <w:sz w:val="28"/>
-          <w:szCs w:val="28"/>
-        </w:rPr>
-      </w:pPr>
-      <w:r>
-        <w:rPr>
-          <w:color w:val="000000"/>
-          <w:sz w:val="28"/>
-          <w:szCs w:val="28"/>
-          <w:rtl/>
-        </w:rPr>
-        <w:t>תיאור פרוטוקול התקשורת</w:t>
+        <w:spacing w:after="0" w:line="240" w:lineRule="auto"/>
+      </w:pPr>
+      <w:r>
+        <w:rPr>
+          <w:color w:val="000000"/>
+          <w:rtl/>
+        </w:rPr>
+        <w:t>ניסוח וניתוח של הבעיה האלגוריתמית</w:t>
       </w:r>
     </w:p>
     <w:p>
       <w:pPr>
         <w:numPr>
           <w:ilvl w:val="0"/>
-          <w:numId w:val="2"/>
+          <w:numId w:val="1"/>
         </w:numPr>
         <w:pBdr>
           <w:top w:val="nil"/>
@@ -13024,21 +13224,14 @@
           <w:right w:val="nil"/>
           <w:between w:val="nil"/>
         </w:pBdr>
-        <w:spacing w:after="0"/>
-        <w:rPr>
-          <w:color w:val="000000"/>
-          <w:sz w:val="28"/>
-          <w:szCs w:val="28"/>
-        </w:rPr>
-      </w:pPr>
-      <w:r>
-        <w:rPr>
-          <w:color w:val="000000"/>
-          <w:sz w:val="28"/>
-          <w:szCs w:val="28"/>
-          <w:rtl/>
-        </w:rPr>
-        <w:t>תיאור מבני הנתונים</w:t>
+        <w:spacing w:after="0" w:line="240" w:lineRule="auto"/>
+      </w:pPr>
+      <w:r>
+        <w:rPr>
+          <w:color w:val="000000"/>
+          <w:rtl/>
+        </w:rPr>
+        <w:t>תיאור אלגוריתמים קיימים לפתרון הבעיה</w:t>
       </w:r>
     </w:p>
     <w:p>
@@ -13061,7 +13254,7 @@
           <w:color w:val="000000"/>
           <w:rtl/>
         </w:rPr>
-        <w:t>פירוט מבני הנתונים (מסד נתונים, קבצים, מקומיים וכו')</w:t>
+        <w:t>הפנייה למקורות רלוונטיים</w:t>
       </w:r>
     </w:p>
     <w:p>
@@ -13084,7 +13277,809 @@
           <w:color w:val="000000"/>
           <w:rtl/>
         </w:rPr>
+        <w:t>סקירת הפתרון הנבחר (תוך נימוק הבחירה בו ושלילת הפתרונות האלטרנטיביים, או פיתוח מקורי)</w:t>
+      </w:r>
+    </w:p>
+    <w:p>
+      <w:pPr>
+        <w:pBdr>
+          <w:top w:val="nil"/>
+          <w:left w:val="nil"/>
+          <w:bottom w:val="nil"/>
+          <w:right w:val="nil"/>
+          <w:between w:val="nil"/>
+        </w:pBdr>
+        <w:spacing w:after="0" w:line="240" w:lineRule="auto"/>
+        <w:rPr>
+          <w:rtl/>
+        </w:rPr>
+      </w:pPr>
+    </w:p>
+    <w:p>
+      <w:pPr>
+        <w:pBdr>
+          <w:top w:val="nil"/>
+          <w:left w:val="nil"/>
+          <w:bottom w:val="nil"/>
+          <w:right w:val="nil"/>
+          <w:between w:val="nil"/>
+        </w:pBdr>
+        <w:spacing w:after="0" w:line="240" w:lineRule="auto"/>
+        <w:rPr>
+          <w:rtl/>
+        </w:rPr>
+      </w:pPr>
+    </w:p>
+    <w:p>
+      <w:pPr>
+        <w:pBdr>
+          <w:top w:val="nil"/>
+          <w:left w:val="nil"/>
+          <w:bottom w:val="nil"/>
+          <w:right w:val="nil"/>
+          <w:between w:val="nil"/>
+        </w:pBdr>
+        <w:spacing w:after="0" w:line="240" w:lineRule="auto"/>
+        <w:rPr>
+          <w:rtl/>
+        </w:rPr>
+      </w:pPr>
+    </w:p>
+    <w:p>
+      <w:pPr>
+        <w:pBdr>
+          <w:top w:val="nil"/>
+          <w:left w:val="nil"/>
+          <w:bottom w:val="nil"/>
+          <w:right w:val="nil"/>
+          <w:between w:val="nil"/>
+        </w:pBdr>
+        <w:spacing w:after="0" w:line="240" w:lineRule="auto"/>
+        <w:ind w:left="360"/>
+        <w:rPr>
+          <w:rtl/>
+        </w:rPr>
+      </w:pPr>
+      <w:r>
+        <w:rPr>
+          <w:rFonts w:hint="cs"/>
+          <w:rtl/>
+        </w:rPr>
+        <w:t>סוגיה  - פענוח הקבצים</w:t>
+      </w:r>
+      <w:r>
+        <w:rPr>
+          <w:rtl/>
+        </w:rPr>
+        <w:br/>
+      </w:r>
+      <w:r>
+        <w:rPr>
+          <w:rFonts w:hint="cs"/>
+          <w:rtl/>
+        </w:rPr>
+        <w:t xml:space="preserve">תיאור </w:t>
+      </w:r>
+      <w:r>
+        <w:rPr>
+          <w:rtl/>
+        </w:rPr>
+        <w:t>–</w:t>
+      </w:r>
+      <w:r>
+        <w:rPr>
+          <w:rFonts w:hint="cs"/>
+          <w:rtl/>
+        </w:rPr>
+        <w:t xml:space="preserve"> האם בעת הזדהות נכונה של המשתמש מפענחים לו את כל הקבצים</w:t>
+      </w:r>
+    </w:p>
+    <w:tbl>
+      <w:tblPr>
+        <w:tblStyle w:val="ab"/>
+        <w:bidiVisual/>
+        <w:tblW w:w="0" w:type="auto"/>
+        <w:tblInd w:w="360" w:type="dxa"/>
+        <w:tblLook w:val="04A0" w:firstRow="1" w:lastRow="0" w:firstColumn="1" w:lastColumn="0" w:noHBand="0" w:noVBand="1"/>
+      </w:tblPr>
+      <w:tblGrid>
+        <w:gridCol w:w="997"/>
+        <w:gridCol w:w="2410"/>
+        <w:gridCol w:w="2541"/>
+        <w:gridCol w:w="1988"/>
+      </w:tblGrid>
+      <w:tr>
+        <w:trPr>
+          <w:tblHeader/>
+        </w:trPr>
+        <w:tc>
+          <w:tcPr>
+            <w:tcW w:w="997" w:type="dxa"/>
+            <w:shd w:val="clear" w:color="auto" w:fill="F2DBDB" w:themeFill="accent2" w:themeFillTint="33"/>
+          </w:tcPr>
+          <w:p>
+            <w:pPr>
+              <w:rPr>
+                <w:rFonts w:hint="cs"/>
+                <w:rtl/>
+              </w:rPr>
+            </w:pPr>
+            <w:r>
+              <w:rPr>
+                <w:rFonts w:hint="cs"/>
+                <w:rtl/>
+              </w:rPr>
+              <w:t>מספר</w:t>
+            </w:r>
+          </w:p>
+        </w:tc>
+        <w:tc>
+          <w:tcPr>
+            <w:tcW w:w="2410" w:type="dxa"/>
+            <w:shd w:val="clear" w:color="auto" w:fill="F2DBDB" w:themeFill="accent2" w:themeFillTint="33"/>
+          </w:tcPr>
+          <w:p>
+            <w:pPr>
+              <w:rPr>
+                <w:rFonts w:hint="cs"/>
+                <w:rtl/>
+              </w:rPr>
+            </w:pPr>
+            <w:r>
+              <w:rPr>
+                <w:rFonts w:hint="cs"/>
+                <w:rtl/>
+              </w:rPr>
+              <w:t>האופציה</w:t>
+            </w:r>
+          </w:p>
+        </w:tc>
+        <w:tc>
+          <w:tcPr>
+            <w:tcW w:w="2541" w:type="dxa"/>
+            <w:shd w:val="clear" w:color="auto" w:fill="F2DBDB" w:themeFill="accent2" w:themeFillTint="33"/>
+          </w:tcPr>
+          <w:p>
+            <w:pPr>
+              <w:rPr>
+                <w:rFonts w:hint="cs"/>
+                <w:rtl/>
+              </w:rPr>
+            </w:pPr>
+            <w:r>
+              <w:rPr>
+                <w:rFonts w:hint="cs"/>
+                <w:rtl/>
+              </w:rPr>
+              <w:t xml:space="preserve">יתרונות </w:t>
+            </w:r>
+          </w:p>
+        </w:tc>
+        <w:tc>
+          <w:tcPr>
+            <w:tcW w:w="1988" w:type="dxa"/>
+            <w:shd w:val="clear" w:color="auto" w:fill="F2DBDB" w:themeFill="accent2" w:themeFillTint="33"/>
+          </w:tcPr>
+          <w:p>
+            <w:pPr>
+              <w:rPr>
+                <w:rFonts w:hint="cs"/>
+                <w:rtl/>
+              </w:rPr>
+            </w:pPr>
+            <w:r>
+              <w:rPr>
+                <w:rFonts w:hint="cs"/>
+                <w:rtl/>
+              </w:rPr>
+              <w:t>חסרונות</w:t>
+            </w:r>
+          </w:p>
+        </w:tc>
+      </w:tr>
+      <w:tr>
+        <w:tc>
+          <w:tcPr>
+            <w:tcW w:w="997" w:type="dxa"/>
+          </w:tcPr>
+          <w:p>
+            <w:pPr>
+              <w:rPr>
+                <w:rFonts w:hint="cs"/>
+                <w:rtl/>
+              </w:rPr>
+            </w:pPr>
+            <w:r>
+              <w:rPr>
+                <w:rFonts w:hint="cs"/>
+                <w:rtl/>
+              </w:rPr>
+              <w:t>1</w:t>
+            </w:r>
+          </w:p>
+        </w:tc>
+        <w:tc>
+          <w:tcPr>
+            <w:tcW w:w="2410" w:type="dxa"/>
+          </w:tcPr>
+          <w:p>
+            <w:pPr>
+              <w:rPr>
+                <w:rFonts w:hint="cs"/>
+                <w:rtl/>
+              </w:rPr>
+            </w:pPr>
+            <w:r>
+              <w:rPr>
+                <w:rFonts w:hint="cs"/>
+                <w:rtl/>
+              </w:rPr>
+              <w:t>פענוח מידי של כלל הקבצים</w:t>
+            </w:r>
+          </w:p>
+        </w:tc>
+        <w:tc>
+          <w:tcPr>
+            <w:tcW w:w="2541" w:type="dxa"/>
+          </w:tcPr>
+          <w:p>
+            <w:pPr>
+              <w:rPr>
+                <w:rFonts w:hint="cs"/>
+                <w:rtl/>
+              </w:rPr>
+            </w:pPr>
+            <w:r>
+              <w:rPr>
+                <w:rFonts w:hint="cs"/>
+                <w:rtl/>
+              </w:rPr>
+              <w:t>כל הקבצים זמינים ללקוח</w:t>
+            </w:r>
+          </w:p>
+        </w:tc>
+        <w:tc>
+          <w:tcPr>
+            <w:tcW w:w="1988" w:type="dxa"/>
+          </w:tcPr>
+          <w:p>
+            <w:pPr>
+              <w:rPr>
+                <w:rtl/>
+              </w:rPr>
+            </w:pPr>
+            <w:r>
+              <w:rPr>
+                <w:rFonts w:hint="cs"/>
+                <w:rtl/>
+              </w:rPr>
+              <w:t xml:space="preserve">תהליך ארוך </w:t>
+            </w:r>
+            <w:r>
+              <w:rPr>
+                <w:rtl/>
+              </w:rPr>
+              <w:t>–</w:t>
+            </w:r>
+            <w:r>
+              <w:rPr>
+                <w:rFonts w:hint="cs"/>
+                <w:rtl/>
+              </w:rPr>
+              <w:t xml:space="preserve"> יכול להתיש את המשתמש וגם לעכב את יציאתו </w:t>
+            </w:r>
+          </w:p>
+          <w:p>
+            <w:pPr>
+              <w:rPr>
+                <w:rtl/>
+              </w:rPr>
+            </w:pPr>
+            <w:r>
+              <w:rPr>
+                <w:rFonts w:hint="cs"/>
+                <w:rtl/>
+              </w:rPr>
+              <w:t xml:space="preserve">תהליך מיותר </w:t>
+            </w:r>
+            <w:r>
+              <w:rPr>
+                <w:rtl/>
+              </w:rPr>
+              <w:t>–</w:t>
+            </w:r>
+            <w:r>
+              <w:rPr>
+                <w:rFonts w:hint="cs"/>
+                <w:rtl/>
+              </w:rPr>
+              <w:t xml:space="preserve"> יתכן ובכלל לא ייגש לקבצים</w:t>
+            </w:r>
+          </w:p>
+          <w:p>
+            <w:pPr>
+              <w:rPr>
+                <w:rFonts w:hint="cs"/>
+                <w:rtl/>
+              </w:rPr>
+            </w:pPr>
+            <w:r>
+              <w:rPr>
+                <w:rFonts w:hint="cs"/>
+                <w:rtl/>
+              </w:rPr>
+              <w:t xml:space="preserve">מסוכן </w:t>
+            </w:r>
+            <w:r>
+              <w:rPr>
+                <w:rtl/>
+              </w:rPr>
+              <w:t>–</w:t>
+            </w:r>
+            <w:r>
+              <w:rPr>
+                <w:rFonts w:hint="cs"/>
+                <w:rtl/>
+              </w:rPr>
+              <w:t xml:space="preserve"> כל הקבצים חשופים ופגיעים</w:t>
+            </w:r>
+          </w:p>
+        </w:tc>
+      </w:tr>
+      <w:tr>
+        <w:tc>
+          <w:tcPr>
+            <w:tcW w:w="997" w:type="dxa"/>
+          </w:tcPr>
+          <w:p>
+            <w:pPr>
+              <w:rPr>
+                <w:rFonts w:hint="cs"/>
+                <w:rtl/>
+              </w:rPr>
+            </w:pPr>
+            <w:r>
+              <w:rPr>
+                <w:rFonts w:hint="cs"/>
+                <w:rtl/>
+              </w:rPr>
+              <w:t>2</w:t>
+            </w:r>
+          </w:p>
+        </w:tc>
+        <w:tc>
+          <w:tcPr>
+            <w:tcW w:w="2410" w:type="dxa"/>
+          </w:tcPr>
+          <w:p>
+            <w:pPr>
+              <w:rPr>
+                <w:rFonts w:hint="cs"/>
+                <w:rtl/>
+              </w:rPr>
+            </w:pPr>
+            <w:r>
+              <w:rPr>
+                <w:rFonts w:hint="cs"/>
+                <w:rtl/>
+              </w:rPr>
+              <w:t>פענוח שמות הקבצים בלבד ופענוח קובץ רק לאחר בחירתו</w:t>
+            </w:r>
+          </w:p>
+        </w:tc>
+        <w:tc>
+          <w:tcPr>
+            <w:tcW w:w="2541" w:type="dxa"/>
+          </w:tcPr>
+          <w:p>
+            <w:pPr>
+              <w:rPr>
+                <w:rFonts w:hint="cs"/>
+                <w:rtl/>
+              </w:rPr>
+            </w:pPr>
+            <w:r>
+              <w:rPr>
+                <w:rFonts w:hint="cs"/>
+                <w:rtl/>
+              </w:rPr>
+              <w:t>תהליך קצר</w:t>
+            </w:r>
+            <w:r>
+              <w:rPr>
+                <w:rtl/>
+              </w:rPr>
+              <w:br/>
+            </w:r>
+            <w:r>
+              <w:rPr>
+                <w:rFonts w:hint="cs"/>
+                <w:rtl/>
+              </w:rPr>
+              <w:t>לא חושף קבצים שלא משתמשים בהם</w:t>
+            </w:r>
+          </w:p>
+        </w:tc>
+        <w:tc>
+          <w:tcPr>
+            <w:tcW w:w="1988" w:type="dxa"/>
+          </w:tcPr>
+          <w:p>
+            <w:pPr>
+              <w:rPr>
+                <w:rFonts w:hint="cs"/>
+                <w:rtl/>
+              </w:rPr>
+            </w:pPr>
+            <w:r>
+              <w:rPr>
+                <w:rFonts w:hint="cs"/>
+                <w:rtl/>
+              </w:rPr>
+              <w:t>פתיחת קובץ יכולה להתעכב</w:t>
+            </w:r>
+          </w:p>
+        </w:tc>
+      </w:tr>
+      <w:tr>
+        <w:tc>
+          <w:tcPr>
+            <w:tcW w:w="997" w:type="dxa"/>
+          </w:tcPr>
+          <w:p>
+            <w:pPr>
+              <w:rPr>
+                <w:rFonts w:hint="cs"/>
+                <w:rtl/>
+              </w:rPr>
+            </w:pPr>
+          </w:p>
+        </w:tc>
+        <w:tc>
+          <w:tcPr>
+            <w:tcW w:w="2410" w:type="dxa"/>
+          </w:tcPr>
+          <w:p>
+            <w:pPr>
+              <w:rPr>
+                <w:rFonts w:hint="cs"/>
+                <w:rtl/>
+              </w:rPr>
+            </w:pPr>
+          </w:p>
+        </w:tc>
+        <w:tc>
+          <w:tcPr>
+            <w:tcW w:w="2541" w:type="dxa"/>
+          </w:tcPr>
+          <w:p>
+            <w:pPr>
+              <w:rPr>
+                <w:rFonts w:hint="cs"/>
+                <w:rtl/>
+              </w:rPr>
+            </w:pPr>
+          </w:p>
+        </w:tc>
+        <w:tc>
+          <w:tcPr>
+            <w:tcW w:w="1988" w:type="dxa"/>
+          </w:tcPr>
+          <w:p>
+            <w:pPr>
+              <w:rPr>
+                <w:rFonts w:hint="cs"/>
+                <w:rtl/>
+              </w:rPr>
+            </w:pPr>
+          </w:p>
+        </w:tc>
+      </w:tr>
+    </w:tbl>
+    <w:p>
+      <w:pPr>
+        <w:pBdr>
+          <w:top w:val="nil"/>
+          <w:left w:val="nil"/>
+          <w:bottom w:val="nil"/>
+          <w:right w:val="nil"/>
+          <w:between w:val="nil"/>
+        </w:pBdr>
+        <w:spacing w:after="0" w:line="240" w:lineRule="auto"/>
+        <w:ind w:left="360"/>
+        <w:rPr>
+          <w:rtl/>
+        </w:rPr>
+      </w:pPr>
+      <w:r>
+        <w:rPr>
+          <w:rFonts w:hint="cs"/>
+          <w:rtl/>
+        </w:rPr>
+        <w:t xml:space="preserve"> </w:t>
+      </w:r>
+    </w:p>
+    <w:p>
+      <w:pPr>
+        <w:pBdr>
+          <w:top w:val="nil"/>
+          <w:left w:val="nil"/>
+          <w:bottom w:val="nil"/>
+          <w:right w:val="nil"/>
+          <w:between w:val="nil"/>
+        </w:pBdr>
+        <w:spacing w:after="0" w:line="240" w:lineRule="auto"/>
+        <w:rPr>
+          <w:rtl/>
+        </w:rPr>
+      </w:pPr>
+      <w:r>
+        <w:rPr>
+          <w:rFonts w:hint="cs"/>
+          <w:rtl/>
+        </w:rPr>
+        <w:t>החלופה שנבחרה היא    ולמה?</w:t>
+      </w:r>
+    </w:p>
+    <w:p>
+      <w:pPr>
+        <w:pBdr>
+          <w:top w:val="nil"/>
+          <w:left w:val="nil"/>
+          <w:bottom w:val="nil"/>
+          <w:right w:val="nil"/>
+          <w:between w:val="nil"/>
+        </w:pBdr>
+        <w:spacing w:after="0" w:line="240" w:lineRule="auto"/>
+        <w:rPr>
+          <w:rtl/>
+        </w:rPr>
+      </w:pPr>
+      <w:r>
+        <w:rPr>
+          <w:rtl/>
+        </w:rPr>
+        <w:tab/>
+      </w:r>
+    </w:p>
+    <w:p>
+      <w:pPr>
+        <w:pBdr>
+          <w:top w:val="nil"/>
+          <w:left w:val="nil"/>
+          <w:bottom w:val="nil"/>
+          <w:right w:val="nil"/>
+          <w:between w:val="nil"/>
+        </w:pBdr>
+        <w:spacing w:after="0" w:line="240" w:lineRule="auto"/>
+      </w:pPr>
+    </w:p>
+    <w:p>
+      <w:pPr>
+        <w:numPr>
+          <w:ilvl w:val="0"/>
+          <w:numId w:val="2"/>
+        </w:numPr>
+        <w:pBdr>
+          <w:top w:val="nil"/>
+          <w:left w:val="nil"/>
+          <w:bottom w:val="nil"/>
+          <w:right w:val="nil"/>
+          <w:between w:val="nil"/>
+        </w:pBdr>
+        <w:spacing w:after="0"/>
+        <w:rPr>
+          <w:color w:val="000000"/>
+          <w:sz w:val="28"/>
+          <w:szCs w:val="28"/>
+        </w:rPr>
+      </w:pPr>
+      <w:r>
+        <w:rPr>
+          <w:color w:val="000000"/>
+          <w:sz w:val="28"/>
+          <w:szCs w:val="28"/>
+          <w:rtl/>
+        </w:rPr>
+        <w:t>תיאור מסכי הפרויקט:</w:t>
+      </w:r>
+    </w:p>
+    <w:p>
+      <w:pPr>
+        <w:numPr>
+          <w:ilvl w:val="0"/>
+          <w:numId w:val="1"/>
+        </w:numPr>
+        <w:pBdr>
+          <w:top w:val="nil"/>
+          <w:left w:val="nil"/>
+          <w:bottom w:val="nil"/>
+          <w:right w:val="nil"/>
+          <w:between w:val="nil"/>
+        </w:pBdr>
+        <w:spacing w:after="0" w:line="240" w:lineRule="auto"/>
+      </w:pPr>
+      <w:r>
+        <w:rPr>
+          <w:color w:val="000000"/>
+          <w:rtl/>
+        </w:rPr>
+        <w:t>לכל מסך מיועד בפרויקט  (שרטוט ידני, בהמשך יצורפו מסכי המערכת):</w:t>
+      </w:r>
+    </w:p>
+    <w:p>
+      <w:pPr>
+        <w:numPr>
+          <w:ilvl w:val="1"/>
+          <w:numId w:val="1"/>
+        </w:numPr>
+        <w:pBdr>
+          <w:top w:val="nil"/>
+          <w:left w:val="nil"/>
+          <w:bottom w:val="nil"/>
+          <w:right w:val="nil"/>
+          <w:between w:val="nil"/>
+        </w:pBdr>
+        <w:spacing w:after="0"/>
+      </w:pPr>
+      <w:r>
+        <w:rPr>
+          <w:color w:val="000000"/>
+          <w:rtl/>
+        </w:rPr>
+        <w:t>מה מטרת המסך</w:t>
+      </w:r>
+    </w:p>
+    <w:p>
+      <w:pPr>
+        <w:numPr>
+          <w:ilvl w:val="1"/>
+          <w:numId w:val="1"/>
+        </w:numPr>
+        <w:pBdr>
+          <w:top w:val="nil"/>
+          <w:left w:val="nil"/>
+          <w:bottom w:val="nil"/>
+          <w:right w:val="nil"/>
+          <w:between w:val="nil"/>
+        </w:pBdr>
+        <w:spacing w:after="0"/>
+      </w:pPr>
+      <w:r>
+        <w:rPr>
+          <w:color w:val="000000"/>
+          <w:rtl/>
+        </w:rPr>
+        <w:t>שרטוט של המסך (מה כולל)</w:t>
+      </w:r>
+    </w:p>
+    <w:p>
+      <w:pPr>
+        <w:numPr>
+          <w:ilvl w:val="1"/>
+          <w:numId w:val="1"/>
+        </w:numPr>
+        <w:pBdr>
+          <w:top w:val="nil"/>
+          <w:left w:val="nil"/>
+          <w:bottom w:val="nil"/>
+          <w:right w:val="nil"/>
+          <w:between w:val="nil"/>
+        </w:pBdr>
+        <w:spacing w:after="0"/>
+      </w:pPr>
+      <w:r>
+        <w:rPr>
+          <w:color w:val="000000"/>
+          <w:rtl/>
+        </w:rPr>
+        <w:t>ולהיכן הוא מוביל (ברמת מסכים)</w:t>
+      </w:r>
+    </w:p>
+    <w:p>
+      <w:pPr>
+        <w:numPr>
+          <w:ilvl w:val="0"/>
+          <w:numId w:val="2"/>
+        </w:numPr>
+        <w:pBdr>
+          <w:top w:val="nil"/>
+          <w:left w:val="nil"/>
+          <w:bottom w:val="nil"/>
+          <w:right w:val="nil"/>
+          <w:between w:val="nil"/>
+        </w:pBdr>
+        <w:spacing w:after="0"/>
+        <w:rPr>
+          <w:color w:val="000000"/>
+          <w:sz w:val="28"/>
+          <w:szCs w:val="28"/>
+        </w:rPr>
+      </w:pPr>
+      <w:r>
+        <w:rPr>
+          <w:color w:val="000000"/>
+          <w:sz w:val="28"/>
+          <w:szCs w:val="28"/>
+          <w:rtl/>
+        </w:rPr>
+        <w:t>תיאור פרוטוקול התקשורת</w:t>
+      </w:r>
+    </w:p>
+    <w:p>
+      <w:pPr>
+        <w:numPr>
+          <w:ilvl w:val="0"/>
+          <w:numId w:val="2"/>
+        </w:numPr>
+        <w:pBdr>
+          <w:top w:val="nil"/>
+          <w:left w:val="nil"/>
+          <w:bottom w:val="nil"/>
+          <w:right w:val="nil"/>
+          <w:between w:val="nil"/>
+        </w:pBdr>
+        <w:spacing w:after="0"/>
+        <w:rPr>
+          <w:color w:val="000000"/>
+          <w:sz w:val="28"/>
+          <w:szCs w:val="28"/>
+        </w:rPr>
+      </w:pPr>
+      <w:r>
+        <w:rPr>
+          <w:color w:val="000000"/>
+          <w:sz w:val="28"/>
+          <w:szCs w:val="28"/>
+          <w:rtl/>
+        </w:rPr>
+        <w:t>תיאור מבני הנתונים</w:t>
+      </w:r>
+    </w:p>
+    <w:p>
+      <w:pPr>
+        <w:numPr>
+          <w:ilvl w:val="0"/>
+          <w:numId w:val="1"/>
+        </w:numPr>
+        <w:pBdr>
+          <w:top w:val="nil"/>
+          <w:left w:val="nil"/>
+          <w:bottom w:val="nil"/>
+          <w:right w:val="nil"/>
+          <w:between w:val="nil"/>
+        </w:pBdr>
+        <w:spacing w:after="0" w:line="240" w:lineRule="auto"/>
+      </w:pPr>
+      <w:r>
+        <w:rPr>
+          <w:color w:val="000000"/>
+          <w:rtl/>
+        </w:rPr>
         <w:lastRenderedPageBreak/>
+        <w:t>פירוט מבני הנתונים (מסד נתונים, קבצים, מקומיים וכו')</w:t>
+      </w:r>
+    </w:p>
+    <w:p>
+      <w:pPr>
+        <w:numPr>
+          <w:ilvl w:val="0"/>
+          <w:numId w:val="1"/>
+        </w:numPr>
+        <w:pBdr>
+          <w:top w:val="nil"/>
+          <w:left w:val="nil"/>
+          <w:bottom w:val="nil"/>
+          <w:right w:val="nil"/>
+          <w:between w:val="nil"/>
+        </w:pBdr>
+        <w:spacing w:after="0" w:line="240" w:lineRule="auto"/>
+      </w:pPr>
+      <w:r>
+        <w:rPr>
+          <w:color w:val="000000"/>
+          <w:rtl/>
+        </w:rPr>
         <w:t>פירוט מאגרי המידע של המערכת (בדומה למסדי נתונים) ברמת שדות, טיפוסים, אורכים וכו'</w:t>
       </w:r>
     </w:p>
@@ -15176,9 +16171,9 @@
       </w:r>
     </w:p>
     <w:sectPr>
-      <w:headerReference w:type="default" r:id="rId8"/>
-      <w:footerReference w:type="default" r:id="rId9"/>
-      <w:headerReference w:type="first" r:id="rId10"/>
+      <w:headerReference w:type="default" r:id="rId9"/>
+      <w:footerReference w:type="default" r:id="rId10"/>
+      <w:headerReference w:type="first" r:id="rId11"/>
       <w:pgSz w:w="11906" w:h="16838"/>
       <w:pgMar w:top="1440" w:right="1800" w:bottom="1440" w:left="1800" w:header="708" w:footer="708" w:gutter="0"/>
       <w:pgNumType w:start="1"/>
@@ -15997,6 +16992,118 @@
     </w:lvl>
   </w:abstractNum>
   <w:abstractNum w:abstractNumId="5" w15:restartNumberingAfterBreak="0">
+    <w:nsid w:val="19267035"/>
+    <w:multiLevelType w:val="hybridMultilevel"/>
+    <w:tmpl w:val="CBAC0C4C"/>
+    <w:lvl w:ilvl="0" w:tplc="591012FC">
+      <w:numFmt w:val="bullet"/>
+      <w:lvlText w:val="-"/>
+      <w:lvlJc w:val="left"/>
+      <w:pPr>
+        <w:ind w:left="720" w:hanging="360"/>
+      </w:pPr>
+      <w:rPr>
+        <w:rFonts w:ascii="Calibri" w:eastAsia="Calibri" w:hAnsi="Calibri" w:cs="Calibri" w:hint="default"/>
+      </w:rPr>
+    </w:lvl>
+    <w:lvl w:ilvl="1" w:tplc="04090003" w:tentative="1">
+      <w:start w:val="1"/>
+      <w:numFmt w:val="bullet"/>
+      <w:lvlText w:val="o"/>
+      <w:lvlJc w:val="left"/>
+      <w:pPr>
+        <w:ind w:left="1440" w:hanging="360"/>
+      </w:pPr>
+      <w:rPr>
+        <w:rFonts w:ascii="Courier New" w:hAnsi="Courier New" w:cs="Courier New" w:hint="default"/>
+      </w:rPr>
+    </w:lvl>
+    <w:lvl w:ilvl="2" w:tplc="04090005" w:tentative="1">
+      <w:start w:val="1"/>
+      <w:numFmt w:val="bullet"/>
+      <w:lvlText w:val=""/>
+      <w:lvlJc w:val="left"/>
+      <w:pPr>
+        <w:ind w:left="2160" w:hanging="360"/>
+      </w:pPr>
+      <w:rPr>
+        <w:rFonts w:ascii="Wingdings" w:hAnsi="Wingdings" w:hint="default"/>
+      </w:rPr>
+    </w:lvl>
+    <w:lvl w:ilvl="3" w:tplc="04090001" w:tentative="1">
+      <w:start w:val="1"/>
+      <w:numFmt w:val="bullet"/>
+      <w:lvlText w:val=""/>
+      <w:lvlJc w:val="left"/>
+      <w:pPr>
+        <w:ind w:left="2880" w:hanging="360"/>
+      </w:pPr>
+      <w:rPr>
+        <w:rFonts w:ascii="Symbol" w:hAnsi="Symbol" w:hint="default"/>
+      </w:rPr>
+    </w:lvl>
+    <w:lvl w:ilvl="4" w:tplc="04090003" w:tentative="1">
+      <w:start w:val="1"/>
+      <w:numFmt w:val="bullet"/>
+      <w:lvlText w:val="o"/>
+      <w:lvlJc w:val="left"/>
+      <w:pPr>
+        <w:ind w:left="3600" w:hanging="360"/>
+      </w:pPr>
+      <w:rPr>
+        <w:rFonts w:ascii="Courier New" w:hAnsi="Courier New" w:cs="Courier New" w:hint="default"/>
+      </w:rPr>
+    </w:lvl>
+    <w:lvl w:ilvl="5" w:tplc="04090005" w:tentative="1">
+      <w:start w:val="1"/>
+      <w:numFmt w:val="bullet"/>
+      <w:lvlText w:val=""/>
+      <w:lvlJc w:val="left"/>
+      <w:pPr>
+        <w:ind w:left="4320" w:hanging="360"/>
+      </w:pPr>
+      <w:rPr>
+        <w:rFonts w:ascii="Wingdings" w:hAnsi="Wingdings" w:hint="default"/>
+      </w:rPr>
+    </w:lvl>
+    <w:lvl w:ilvl="6" w:tplc="04090001" w:tentative="1">
+      <w:start w:val="1"/>
+      <w:numFmt w:val="bullet"/>
+      <w:lvlText w:val=""/>
+      <w:lvlJc w:val="left"/>
+      <w:pPr>
+        <w:ind w:left="5040" w:hanging="360"/>
+      </w:pPr>
+      <w:rPr>
+        <w:rFonts w:ascii="Symbol" w:hAnsi="Symbol" w:hint="default"/>
+      </w:rPr>
+    </w:lvl>
+    <w:lvl w:ilvl="7" w:tplc="04090003" w:tentative="1">
+      <w:start w:val="1"/>
+      <w:numFmt w:val="bullet"/>
+      <w:lvlText w:val="o"/>
+      <w:lvlJc w:val="left"/>
+      <w:pPr>
+        <w:ind w:left="5760" w:hanging="360"/>
+      </w:pPr>
+      <w:rPr>
+        <w:rFonts w:ascii="Courier New" w:hAnsi="Courier New" w:cs="Courier New" w:hint="default"/>
+      </w:rPr>
+    </w:lvl>
+    <w:lvl w:ilvl="8" w:tplc="04090005" w:tentative="1">
+      <w:start w:val="1"/>
+      <w:numFmt w:val="bullet"/>
+      <w:lvlText w:val=""/>
+      <w:lvlJc w:val="left"/>
+      <w:pPr>
+        <w:ind w:left="6480" w:hanging="360"/>
+      </w:pPr>
+      <w:rPr>
+        <w:rFonts w:ascii="Wingdings" w:hAnsi="Wingdings" w:hint="default"/>
+      </w:rPr>
+    </w:lvl>
+  </w:abstractNum>
+  <w:abstractNum w:abstractNumId="6" w15:restartNumberingAfterBreak="0">
     <w:nsid w:val="204A67BC"/>
     <w:multiLevelType w:val="multilevel"/>
     <w:tmpl w:val="E654E412"/>
@@ -16085,7 +17192,7 @@
       </w:pPr>
     </w:lvl>
   </w:abstractNum>
-  <w:abstractNum w:abstractNumId="6" w15:restartNumberingAfterBreak="0">
+  <w:abstractNum w:abstractNumId="7" w15:restartNumberingAfterBreak="0">
     <w:nsid w:val="353978A1"/>
     <w:multiLevelType w:val="hybridMultilevel"/>
     <w:tmpl w:val="C5D0311A"/>
@@ -16198,7 +17305,7 @@
       </w:rPr>
     </w:lvl>
   </w:abstractNum>
-  <w:abstractNum w:abstractNumId="7" w15:restartNumberingAfterBreak="0">
+  <w:abstractNum w:abstractNumId="8" w15:restartNumberingAfterBreak="0">
     <w:nsid w:val="393F5A02"/>
     <w:multiLevelType w:val="multilevel"/>
     <w:tmpl w:val="7EC4CD10"/>
@@ -16287,7 +17394,7 @@
       </w:pPr>
     </w:lvl>
   </w:abstractNum>
-  <w:abstractNum w:abstractNumId="8" w15:restartNumberingAfterBreak="0">
+  <w:abstractNum w:abstractNumId="9" w15:restartNumberingAfterBreak="0">
     <w:nsid w:val="44D44E53"/>
     <w:multiLevelType w:val="multilevel"/>
     <w:tmpl w:val="0138073A"/>
@@ -16376,7 +17483,7 @@
       </w:pPr>
     </w:lvl>
   </w:abstractNum>
-  <w:abstractNum w:abstractNumId="9" w15:restartNumberingAfterBreak="0">
+  <w:abstractNum w:abstractNumId="10" w15:restartNumberingAfterBreak="0">
     <w:nsid w:val="47AE13F2"/>
     <w:multiLevelType w:val="multilevel"/>
     <w:tmpl w:val="D9B0EF2C"/>
@@ -16489,7 +17596,7 @@
       </w:rPr>
     </w:lvl>
   </w:abstractNum>
-  <w:abstractNum w:abstractNumId="10" w15:restartNumberingAfterBreak="0">
+  <w:abstractNum w:abstractNumId="11" w15:restartNumberingAfterBreak="0">
     <w:nsid w:val="48CD15B0"/>
     <w:multiLevelType w:val="multilevel"/>
     <w:tmpl w:val="65D657F0"/>
@@ -16575,7 +17682,7 @@
       </w:pPr>
     </w:lvl>
   </w:abstractNum>
-  <w:abstractNum w:abstractNumId="11" w15:restartNumberingAfterBreak="0">
+  <w:abstractNum w:abstractNumId="12" w15:restartNumberingAfterBreak="0">
     <w:nsid w:val="4BC641A2"/>
     <w:multiLevelType w:val="multilevel"/>
     <w:tmpl w:val="5110510E"/>
@@ -16688,7 +17795,7 @@
       </w:rPr>
     </w:lvl>
   </w:abstractNum>
-  <w:abstractNum w:abstractNumId="12" w15:restartNumberingAfterBreak="0">
+  <w:abstractNum w:abstractNumId="13" w15:restartNumberingAfterBreak="0">
     <w:nsid w:val="59031A3F"/>
     <w:multiLevelType w:val="multilevel"/>
     <w:tmpl w:val="1B8C328C"/>
@@ -16780,7 +17887,7 @@
       </w:pPr>
     </w:lvl>
   </w:abstractNum>
-  <w:abstractNum w:abstractNumId="13" w15:restartNumberingAfterBreak="0">
+  <w:abstractNum w:abstractNumId="14" w15:restartNumberingAfterBreak="0">
     <w:nsid w:val="63BE2926"/>
     <w:multiLevelType w:val="multilevel"/>
     <w:tmpl w:val="C534D3B6"/>
@@ -16869,7 +17976,7 @@
       </w:pPr>
     </w:lvl>
   </w:abstractNum>
-  <w:abstractNum w:abstractNumId="14" w15:restartNumberingAfterBreak="0">
+  <w:abstractNum w:abstractNumId="15" w15:restartNumberingAfterBreak="0">
     <w:nsid w:val="70E73052"/>
     <w:multiLevelType w:val="multilevel"/>
     <w:tmpl w:val="0EA8B75C"/>
@@ -16955,7 +18062,7 @@
       </w:pPr>
     </w:lvl>
   </w:abstractNum>
-  <w:abstractNum w:abstractNumId="15" w15:restartNumberingAfterBreak="0">
+  <w:abstractNum w:abstractNumId="16" w15:restartNumberingAfterBreak="0">
     <w:nsid w:val="76614B3B"/>
     <w:multiLevelType w:val="hybridMultilevel"/>
     <w:tmpl w:val="ABD8F3D8"/>
@@ -17068,7 +18175,7 @@
       </w:rPr>
     </w:lvl>
   </w:abstractNum>
-  <w:abstractNum w:abstractNumId="16" w15:restartNumberingAfterBreak="0">
+  <w:abstractNum w:abstractNumId="17" w15:restartNumberingAfterBreak="0">
     <w:nsid w:val="76B7142B"/>
     <w:multiLevelType w:val="hybridMultilevel"/>
     <w:tmpl w:val="EF88CFE0"/>
@@ -17181,7 +18288,7 @@
       </w:rPr>
     </w:lvl>
   </w:abstractNum>
-  <w:abstractNum w:abstractNumId="17" w15:restartNumberingAfterBreak="0">
+  <w:abstractNum w:abstractNumId="18" w15:restartNumberingAfterBreak="0">
     <w:nsid w:val="7B6E7852"/>
     <w:multiLevelType w:val="multilevel"/>
     <w:tmpl w:val="64220BEA"/>
@@ -17274,55 +18381,58 @@
     <w:abstractNumId w:val="2"/>
   </w:num>
   <w:num w:numId="2">
-    <w:abstractNumId w:val="17"/>
+    <w:abstractNumId w:val="18"/>
   </w:num>
   <w:num w:numId="3">
-    <w:abstractNumId w:val="7"/>
+    <w:abstractNumId w:val="8"/>
   </w:num>
   <w:num w:numId="4">
-    <w:abstractNumId w:val="8"/>
+    <w:abstractNumId w:val="9"/>
   </w:num>
   <w:num w:numId="5">
-    <w:abstractNumId w:val="9"/>
+    <w:abstractNumId w:val="10"/>
   </w:num>
   <w:num w:numId="6">
     <w:abstractNumId w:val="3"/>
   </w:num>
   <w:num w:numId="7">
-    <w:abstractNumId w:val="14"/>
+    <w:abstractNumId w:val="15"/>
   </w:num>
   <w:num w:numId="8">
-    <w:abstractNumId w:val="12"/>
+    <w:abstractNumId w:val="13"/>
   </w:num>
   <w:num w:numId="9">
-    <w:abstractNumId w:val="11"/>
+    <w:abstractNumId w:val="12"/>
   </w:num>
   <w:num w:numId="10">
     <w:abstractNumId w:val="0"/>
   </w:num>
   <w:num w:numId="11">
-    <w:abstractNumId w:val="5"/>
+    <w:abstractNumId w:val="6"/>
   </w:num>
   <w:num w:numId="12">
     <w:abstractNumId w:val="1"/>
   </w:num>
   <w:num w:numId="13">
-    <w:abstractNumId w:val="13"/>
+    <w:abstractNumId w:val="14"/>
   </w:num>
   <w:num w:numId="14">
-    <w:abstractNumId w:val="10"/>
+    <w:abstractNumId w:val="11"/>
   </w:num>
   <w:num w:numId="15">
-    <w:abstractNumId w:val="16"/>
+    <w:abstractNumId w:val="17"/>
   </w:num>
   <w:num w:numId="16">
-    <w:abstractNumId w:val="6"/>
+    <w:abstractNumId w:val="7"/>
   </w:num>
   <w:num w:numId="17">
-    <w:abstractNumId w:val="15"/>
+    <w:abstractNumId w:val="16"/>
   </w:num>
   <w:num w:numId="18">
     <w:abstractNumId w:val="4"/>
+  </w:num>
+  <w:num w:numId="19">
+    <w:abstractNumId w:val="5"/>
   </w:num>
 </w:numbering>
 </file>
@@ -18250,6 +19360,24 @@
       </w:tblCellMar>
     </w:tblPr>
   </w:style>
+  <w:style w:type="paragraph" w:styleId="NormalWeb">
+    <w:name w:val="Normal (Web)"/>
+    <w:basedOn w:val="a"/>
+    <w:uiPriority w:val="99"/>
+    <w:semiHidden/>
+    <w:unhideWhenUsed/>
+    <w:rsid w:val="001638F3"/>
+    <w:pPr>
+      <w:bidi w:val="0"/>
+      <w:spacing w:before="100" w:beforeAutospacing="1" w:after="100" w:afterAutospacing="1" w:line="240" w:lineRule="auto"/>
+    </w:pPr>
+    <w:rPr>
+      <w:rFonts w:ascii="Times New Roman" w:eastAsia="Times New Roman" w:hAnsi="Times New Roman" w:cs="Times New Roman"/>
+      <w:sz w:val="24"/>
+      <w:szCs w:val="24"/>
+      <w:lang w:val="en-US"/>
+    </w:rPr>
+  </w:style>
 </w:styles>
 </file>
 

</xml_diff>